<commit_message>
Fixnuty infinite scroll, pridane zobrazenie stavu v /list, Opraveny styl welcome page, update screenov v dokumentacii
</commit_message>
<xml_diff>
--- a/docs/Dokumentácia.docx
+++ b/docs/Dokumentácia.docx
@@ -248,7 +248,7 @@
           <w:sz w:val="32"/>
           <w:szCs w:val="32"/>
         </w:rPr>
-        <w:t xml:space="preserve"> Jakub </w:t>
+        <w:t xml:space="preserve"> Jakub Grúber, Filip </w:t>
       </w:r>
       <w:proofErr w:type="spellStart"/>
       <w:r>
@@ -256,7 +256,7 @@
           <w:sz w:val="32"/>
           <w:szCs w:val="32"/>
         </w:rPr>
-        <w:t>Grúber</w:t>
+        <w:t>Paučo</w:t>
       </w:r>
       <w:proofErr w:type="spellEnd"/>
       <w:r>
@@ -264,28 +264,12 @@
           <w:sz w:val="32"/>
           <w:szCs w:val="32"/>
         </w:rPr>
-        <w:t xml:space="preserve">, Filip </w:t>
-      </w:r>
-      <w:proofErr w:type="spellStart"/>
-      <w:r>
-        <w:rPr>
-          <w:sz w:val="32"/>
-          <w:szCs w:val="32"/>
-        </w:rPr>
-        <w:t>Paučo</w:t>
-      </w:r>
-      <w:proofErr w:type="spellEnd"/>
-      <w:r>
-        <w:rPr>
-          <w:sz w:val="32"/>
-          <w:szCs w:val="32"/>
-        </w:rPr>
         <w:t>, Samuel Svitek</w:t>
       </w:r>
     </w:p>
     <w:p>
       <w:pPr>
-        <w:pStyle w:val="ListParagraph"/>
+        <w:pStyle w:val="Odsekzoznamu"/>
         <w:numPr>
           <w:ilvl w:val="0"/>
           <w:numId w:val="3"/>
@@ -309,7 +293,7 @@
     </w:p>
     <w:p>
       <w:pPr>
-        <w:pStyle w:val="ListParagraph"/>
+        <w:pStyle w:val="Odsekzoznamu"/>
         <w:ind w:left="360"/>
         <w:rPr>
           <w:b/>
@@ -320,7 +304,7 @@
     </w:p>
     <w:p>
       <w:pPr>
-        <w:pStyle w:val="ListParagraph"/>
+        <w:pStyle w:val="Odsekzoznamu"/>
         <w:ind w:left="360"/>
         <w:rPr>
           <w:sz w:val="24"/>
@@ -417,19 +401,19 @@
     </w:p>
     <w:p>
       <w:pPr>
-        <w:pStyle w:val="ListParagraph"/>
+        <w:pStyle w:val="Odsekzoznamu"/>
         <w:ind w:left="360"/>
       </w:pPr>
     </w:p>
     <w:p>
       <w:pPr>
-        <w:pStyle w:val="ListParagraph"/>
+        <w:pStyle w:val="Odsekzoznamu"/>
         <w:ind w:left="360"/>
       </w:pPr>
     </w:p>
     <w:p>
       <w:pPr>
-        <w:pStyle w:val="ListParagraph"/>
+        <w:pStyle w:val="Odsekzoznamu"/>
         <w:numPr>
           <w:ilvl w:val="0"/>
           <w:numId w:val="3"/>
@@ -532,7 +516,7 @@
     </w:p>
     <w:p>
       <w:pPr>
-        <w:pStyle w:val="ListParagraph"/>
+        <w:pStyle w:val="Odsekzoznamu"/>
         <w:ind w:left="360"/>
         <w:rPr>
           <w:b/>
@@ -543,7 +527,7 @@
     </w:p>
     <w:p>
       <w:pPr>
-        <w:pStyle w:val="ListParagraph"/>
+        <w:pStyle w:val="Odsekzoznamu"/>
         <w:ind w:left="360"/>
         <w:rPr>
           <w:sz w:val="24"/>
@@ -592,7 +576,7 @@
     </w:p>
     <w:p>
       <w:pPr>
-        <w:pStyle w:val="ListParagraph"/>
+        <w:pStyle w:val="Odsekzoznamu"/>
         <w:ind w:left="1080"/>
         <w:rPr>
           <w:b/>
@@ -716,7 +700,7 @@
     </w:p>
     <w:p>
       <w:pPr>
-        <w:pStyle w:val="ListParagraph"/>
+        <w:pStyle w:val="Odsekzoznamu"/>
         <w:ind w:left="360"/>
         <w:rPr>
           <w:b/>
@@ -727,7 +711,7 @@
     </w:p>
     <w:p>
       <w:pPr>
-        <w:pStyle w:val="ListParagraph"/>
+        <w:pStyle w:val="Odsekzoznamu"/>
         <w:ind w:left="360"/>
         <w:rPr>
           <w:b/>
@@ -738,7 +722,7 @@
     </w:p>
     <w:p>
       <w:pPr>
-        <w:pStyle w:val="ListParagraph"/>
+        <w:pStyle w:val="Odsekzoznamu"/>
         <w:ind w:left="360"/>
         <w:rPr>
           <w:b/>
@@ -749,7 +733,7 @@
     </w:p>
     <w:p>
       <w:pPr>
-        <w:pStyle w:val="ListParagraph"/>
+        <w:pStyle w:val="Odsekzoznamu"/>
         <w:ind w:left="360"/>
         <w:rPr>
           <w:b/>
@@ -760,7 +744,7 @@
     </w:p>
     <w:p>
       <w:pPr>
-        <w:pStyle w:val="ListParagraph"/>
+        <w:pStyle w:val="Odsekzoznamu"/>
         <w:ind w:left="360"/>
         <w:rPr>
           <w:b/>
@@ -771,7 +755,7 @@
     </w:p>
     <w:p>
       <w:pPr>
-        <w:pStyle w:val="ListParagraph"/>
+        <w:pStyle w:val="Odsekzoznamu"/>
         <w:numPr>
           <w:ilvl w:val="0"/>
           <w:numId w:val="3"/>
@@ -874,7 +858,7 @@
     </w:p>
     <w:p>
       <w:pPr>
-        <w:pStyle w:val="ListParagraph"/>
+        <w:pStyle w:val="Odsekzoznamu"/>
         <w:ind w:left="360"/>
         <w:rPr>
           <w:b/>
@@ -911,7 +895,7 @@
     </w:p>
     <w:p>
       <w:pPr>
-        <w:pStyle w:val="ListParagraph"/>
+        <w:pStyle w:val="Odsekzoznamu"/>
         <w:ind w:left="360"/>
         <w:rPr>
           <w:sz w:val="28"/>
@@ -921,7 +905,7 @@
     </w:p>
     <w:p>
       <w:pPr>
-        <w:pStyle w:val="ListParagraph"/>
+        <w:pStyle w:val="Odsekzoznamu"/>
         <w:ind w:left="360"/>
         <w:rPr>
           <w:sz w:val="28"/>
@@ -1075,7 +1059,7 @@
     </w:p>
     <w:p>
       <w:pPr>
-        <w:pStyle w:val="ListParagraph"/>
+        <w:pStyle w:val="Odsekzoznamu"/>
         <w:ind w:left="360"/>
         <w:rPr>
           <w:sz w:val="28"/>
@@ -1085,7 +1069,7 @@
     </w:p>
     <w:p>
       <w:pPr>
-        <w:pStyle w:val="ListParagraph"/>
+        <w:pStyle w:val="Odsekzoznamu"/>
         <w:ind w:left="360"/>
         <w:rPr>
           <w:sz w:val="28"/>
@@ -1269,7 +1253,7 @@
     </w:p>
     <w:p>
       <w:pPr>
-        <w:pStyle w:val="ListParagraph"/>
+        <w:pStyle w:val="Odsekzoznamu"/>
         <w:ind w:left="360"/>
         <w:rPr>
           <w:sz w:val="28"/>
@@ -1279,7 +1263,7 @@
     </w:p>
     <w:p>
       <w:pPr>
-        <w:pStyle w:val="ListParagraph"/>
+        <w:pStyle w:val="Odsekzoznamu"/>
         <w:ind w:left="360"/>
         <w:rPr>
           <w:b/>
@@ -1364,7 +1348,7 @@
     </w:p>
     <w:p>
       <w:pPr>
-        <w:pStyle w:val="ListParagraph"/>
+        <w:pStyle w:val="Odsekzoznamu"/>
         <w:ind w:left="360"/>
         <w:jc w:val="center"/>
       </w:pPr>
@@ -1374,7 +1358,7 @@
     </w:p>
     <w:p>
       <w:pPr>
-        <w:pStyle w:val="ListParagraph"/>
+        <w:pStyle w:val="Odsekzoznamu"/>
         <w:ind w:left="360"/>
         <w:rPr>
           <w:b/>
@@ -1385,7 +1369,7 @@
     </w:p>
     <w:p>
       <w:pPr>
-        <w:pStyle w:val="ListParagraph"/>
+        <w:pStyle w:val="Odsekzoznamu"/>
         <w:numPr>
           <w:ilvl w:val="0"/>
           <w:numId w:val="3"/>
@@ -1441,7 +1425,7 @@
     </w:p>
     <w:p>
       <w:pPr>
-        <w:pStyle w:val="ListParagraph"/>
+        <w:pStyle w:val="Odsekzoznamu"/>
         <w:ind w:left="360"/>
         <w:rPr>
           <w:b/>
@@ -1452,7 +1436,7 @@
     </w:p>
     <w:p>
       <w:pPr>
-        <w:pStyle w:val="ListParagraph"/>
+        <w:pStyle w:val="Odsekzoznamu"/>
         <w:ind w:left="360"/>
         <w:rPr>
           <w:sz w:val="26"/>
@@ -1517,7 +1501,7 @@
     </w:p>
     <w:p>
       <w:pPr>
-        <w:pStyle w:val="ListParagraph"/>
+        <w:pStyle w:val="Odsekzoznamu"/>
         <w:ind w:left="360"/>
         <w:rPr>
           <w:sz w:val="26"/>
@@ -1566,7 +1550,7 @@
     </w:p>
     <w:p>
       <w:pPr>
-        <w:pStyle w:val="ListParagraph"/>
+        <w:pStyle w:val="Odsekzoznamu"/>
         <w:ind w:left="360"/>
         <w:rPr>
           <w:sz w:val="26"/>
@@ -1599,7 +1583,7 @@
     </w:p>
     <w:p>
       <w:pPr>
-        <w:pStyle w:val="ListParagraph"/>
+        <w:pStyle w:val="Odsekzoznamu"/>
         <w:ind w:left="360"/>
         <w:rPr>
           <w:sz w:val="26"/>
@@ -1609,7 +1593,7 @@
     </w:p>
     <w:p>
       <w:pPr>
-        <w:pStyle w:val="ListParagraph"/>
+        <w:pStyle w:val="Odsekzoznamu"/>
         <w:numPr>
           <w:ilvl w:val="0"/>
           <w:numId w:val="3"/>
@@ -1640,7 +1624,7 @@
     </w:p>
     <w:p>
       <w:pPr>
-        <w:pStyle w:val="ListParagraph"/>
+        <w:pStyle w:val="Odsekzoznamu"/>
         <w:ind w:left="360"/>
         <w:rPr>
           <w:sz w:val="24"/>
@@ -1650,7 +1634,7 @@
     </w:p>
     <w:p>
       <w:pPr>
-        <w:pStyle w:val="ListParagraph"/>
+        <w:pStyle w:val="Odsekzoznamu"/>
         <w:numPr>
           <w:ilvl w:val="0"/>
           <w:numId w:val="4"/>
@@ -1662,6 +1646,7 @@
       </w:pPr>
       <w:r>
         <w:rPr>
+          <w:noProof/>
           <w:sz w:val="24"/>
           <w:szCs w:val="24"/>
         </w:rPr>
@@ -1723,6 +1708,7 @@
       </w:r>
       <w:r>
         <w:rPr>
+          <w:noProof/>
           <w:sz w:val="24"/>
           <w:szCs w:val="24"/>
         </w:rPr>
@@ -1792,16 +1778,16 @@
     </w:p>
     <w:p>
       <w:pPr>
-        <w:pStyle w:val="ListParagraph"/>
-        <w:rPr>
-          <w:sz w:val="24"/>
-          <w:szCs w:val="24"/>
-        </w:rPr>
-      </w:pPr>
-    </w:p>
-    <w:p>
-      <w:pPr>
-        <w:pStyle w:val="ListParagraph"/>
+        <w:pStyle w:val="Odsekzoznamu"/>
+        <w:rPr>
+          <w:sz w:val="24"/>
+          <w:szCs w:val="24"/>
+        </w:rPr>
+      </w:pPr>
+    </w:p>
+    <w:p>
+      <w:pPr>
+        <w:pStyle w:val="Odsekzoznamu"/>
         <w:numPr>
           <w:ilvl w:val="0"/>
           <w:numId w:val="4"/>
@@ -1813,6 +1799,7 @@
       </w:pPr>
       <w:r>
         <w:rPr>
+          <w:noProof/>
           <w:sz w:val="24"/>
           <w:szCs w:val="24"/>
         </w:rPr>
@@ -1909,16 +1896,16 @@
     </w:p>
     <w:p>
       <w:pPr>
-        <w:pStyle w:val="ListParagraph"/>
-        <w:rPr>
-          <w:sz w:val="24"/>
-          <w:szCs w:val="24"/>
-        </w:rPr>
-      </w:pPr>
-    </w:p>
-    <w:p>
-      <w:pPr>
-        <w:pStyle w:val="ListParagraph"/>
+        <w:pStyle w:val="Odsekzoznamu"/>
+        <w:rPr>
+          <w:sz w:val="24"/>
+          <w:szCs w:val="24"/>
+        </w:rPr>
+      </w:pPr>
+    </w:p>
+    <w:p>
+      <w:pPr>
+        <w:pStyle w:val="Odsekzoznamu"/>
         <w:numPr>
           <w:ilvl w:val="0"/>
           <w:numId w:val="4"/>
@@ -1930,6 +1917,7 @@
       </w:pPr>
       <w:r>
         <w:rPr>
+          <w:noProof/>
           <w:sz w:val="24"/>
           <w:szCs w:val="24"/>
         </w:rPr>
@@ -2011,16 +1999,16 @@
     </w:p>
     <w:p>
       <w:pPr>
-        <w:pStyle w:val="ListParagraph"/>
-        <w:rPr>
-          <w:sz w:val="24"/>
-          <w:szCs w:val="24"/>
-        </w:rPr>
-      </w:pPr>
-    </w:p>
-    <w:p>
-      <w:pPr>
-        <w:pStyle w:val="ListParagraph"/>
+        <w:pStyle w:val="Odsekzoznamu"/>
+        <w:rPr>
+          <w:sz w:val="24"/>
+          <w:szCs w:val="24"/>
+        </w:rPr>
+      </w:pPr>
+    </w:p>
+    <w:p>
+      <w:pPr>
+        <w:pStyle w:val="Odsekzoznamu"/>
         <w:rPr>
           <w:sz w:val="24"/>
           <w:szCs w:val="24"/>
@@ -2033,6 +2021,250 @@
         </w:rPr>
         <w:br/>
       </w:r>
+    </w:p>
+    <w:p>
+      <w:pPr>
+        <w:spacing w:line="259" w:lineRule="auto"/>
+        <w:rPr>
+          <w:sz w:val="24"/>
+          <w:szCs w:val="24"/>
+        </w:rPr>
+      </w:pPr>
+      <w:r>
+        <w:rPr>
+          <w:sz w:val="24"/>
+          <w:szCs w:val="24"/>
+        </w:rPr>
+        <w:br w:type="page"/>
+      </w:r>
+    </w:p>
+    <w:p>
+      <w:pPr>
+        <w:pStyle w:val="Odsekzoznamu"/>
+        <w:numPr>
+          <w:ilvl w:val="0"/>
+          <w:numId w:val="4"/>
+        </w:numPr>
+        <w:rPr>
+          <w:sz w:val="24"/>
+          <w:szCs w:val="24"/>
+        </w:rPr>
+      </w:pPr>
+      <w:r>
+        <w:rPr>
+          <w:sz w:val="24"/>
+          <w:szCs w:val="24"/>
+        </w:rPr>
+        <w:lastRenderedPageBreak/>
+        <w:t>Používateľ dostal notifikáciu, keď nemal okno aplikácie v stave „</w:t>
+      </w:r>
+      <w:proofErr w:type="spellStart"/>
+      <w:r>
+        <w:rPr>
+          <w:sz w:val="24"/>
+          <w:szCs w:val="24"/>
+        </w:rPr>
+        <w:t>visible</w:t>
+      </w:r>
+      <w:proofErr w:type="spellEnd"/>
+      <w:r>
+        <w:rPr>
+          <w:sz w:val="24"/>
+          <w:szCs w:val="24"/>
+        </w:rPr>
+        <w:t>“</w:t>
+      </w:r>
+    </w:p>
+    <w:p>
+      <w:pPr>
+        <w:ind w:left="360"/>
+        <w:rPr>
+          <w:sz w:val="24"/>
+          <w:szCs w:val="24"/>
+        </w:rPr>
+      </w:pPr>
+      <w:r>
+        <w:drawing>
+          <wp:inline distT="0" distB="0" distL="0" distR="0" wp14:anchorId="5EDDFB4A" wp14:editId="705AECBC">
+            <wp:extent cx="5943600" cy="3140710"/>
+            <wp:effectExtent l="0" t="0" r="0" b="2540"/>
+            <wp:docPr id="466752475" name="Obrázok 1" descr="Obrázok, na ktorom je text, snímka obrazovky, softvér, multimediálny softvér&#10;&#10;Automaticky generovaný popis"/>
+            <wp:cNvGraphicFramePr>
+              <a:graphicFrameLocks xmlns:a="http://schemas.openxmlformats.org/drawingml/2006/main" noChangeAspect="1"/>
+            </wp:cNvGraphicFramePr>
+            <a:graphic xmlns:a="http://schemas.openxmlformats.org/drawingml/2006/main">
+              <a:graphicData uri="http://schemas.openxmlformats.org/drawingml/2006/picture">
+                <pic:pic xmlns:pic="http://schemas.openxmlformats.org/drawingml/2006/picture">
+                  <pic:nvPicPr>
+                    <pic:cNvPr id="466752475" name="Obrázok 1" descr="Obrázok, na ktorom je text, snímka obrazovky, softvér, multimediálny softvér&#10;&#10;Automaticky generovaný popis"/>
+                    <pic:cNvPicPr/>
+                  </pic:nvPicPr>
+                  <pic:blipFill>
+                    <a:blip r:embed="rId13"/>
+                    <a:stretch>
+                      <a:fillRect/>
+                    </a:stretch>
+                  </pic:blipFill>
+                  <pic:spPr>
+                    <a:xfrm>
+                      <a:off x="0" y="0"/>
+                      <a:ext cx="5943600" cy="3140710"/>
+                    </a:xfrm>
+                    <a:prstGeom prst="rect">
+                      <a:avLst/>
+                    </a:prstGeom>
+                  </pic:spPr>
+                </pic:pic>
+              </a:graphicData>
+            </a:graphic>
+          </wp:inline>
+        </w:drawing>
+      </w:r>
+    </w:p>
+    <w:p>
+      <w:pPr>
+        <w:pStyle w:val="Odsekzoznamu"/>
+        <w:numPr>
+          <w:ilvl w:val="0"/>
+          <w:numId w:val="4"/>
+        </w:numPr>
+        <w:rPr>
+          <w:sz w:val="24"/>
+          <w:szCs w:val="24"/>
+        </w:rPr>
+      </w:pPr>
+      <w:r>
+        <w:rPr>
+          <w:sz w:val="24"/>
+          <w:szCs w:val="24"/>
+        </w:rPr>
+        <w:drawing>
+          <wp:anchor distT="0" distB="0" distL="114300" distR="114300" simplePos="0" relativeHeight="251666432" behindDoc="0" locked="0" layoutInCell="1" allowOverlap="1" wp14:anchorId="1DDBD11A" wp14:editId="5061A350">
+            <wp:simplePos x="0" y="0"/>
+            <wp:positionH relativeFrom="column">
+              <wp:posOffset>175260</wp:posOffset>
+            </wp:positionH>
+            <wp:positionV relativeFrom="paragraph">
+              <wp:posOffset>497840</wp:posOffset>
+            </wp:positionV>
+            <wp:extent cx="6088380" cy="3157855"/>
+            <wp:effectExtent l="0" t="0" r="7620" b="4445"/>
+            <wp:wrapTopAndBottom/>
+            <wp:docPr id="1364029204" name="Obrázok 1" descr="Obrázok, na ktorom je text, snímka obrazovky, softvér, multimediálny softvér&#10;&#10;Automaticky generovaný popis"/>
+            <wp:cNvGraphicFramePr>
+              <a:graphicFrameLocks xmlns:a="http://schemas.openxmlformats.org/drawingml/2006/main" noChangeAspect="1"/>
+            </wp:cNvGraphicFramePr>
+            <a:graphic xmlns:a="http://schemas.openxmlformats.org/drawingml/2006/main">
+              <a:graphicData uri="http://schemas.openxmlformats.org/drawingml/2006/picture">
+                <pic:pic xmlns:pic="http://schemas.openxmlformats.org/drawingml/2006/picture">
+                  <pic:nvPicPr>
+                    <pic:cNvPr id="1364029204" name="Obrázok 1" descr="Obrázok, na ktorom je text, snímka obrazovky, softvér, multimediálny softvér&#10;&#10;Automaticky generovaný popis"/>
+                    <pic:cNvPicPr/>
+                  </pic:nvPicPr>
+                  <pic:blipFill>
+                    <a:blip r:embed="rId14" cstate="print">
+                      <a:extLst>
+                        <a:ext uri="{28A0092B-C50C-407E-A947-70E740481C1C}">
+                          <a14:useLocalDpi xmlns:a14="http://schemas.microsoft.com/office/drawing/2010/main" val="0"/>
+                        </a:ext>
+                      </a:extLst>
+                    </a:blip>
+                    <a:stretch>
+                      <a:fillRect/>
+                    </a:stretch>
+                  </pic:blipFill>
+                  <pic:spPr>
+                    <a:xfrm>
+                      <a:off x="0" y="0"/>
+                      <a:ext cx="6088380" cy="3157855"/>
+                    </a:xfrm>
+                    <a:prstGeom prst="rect">
+                      <a:avLst/>
+                    </a:prstGeom>
+                  </pic:spPr>
+                </pic:pic>
+              </a:graphicData>
+            </a:graphic>
+            <wp14:sizeRelH relativeFrom="page">
+              <wp14:pctWidth>0</wp14:pctWidth>
+            </wp14:sizeRelH>
+            <wp14:sizeRelV relativeFrom="page">
+              <wp14:pctHeight>0</wp14:pctHeight>
+            </wp14:sizeRelV>
+          </wp:anchor>
+        </w:drawing>
+      </w:r>
+      <w:r>
+        <w:rPr>
+          <w:sz w:val="24"/>
+          <w:szCs w:val="24"/>
+        </w:rPr>
+        <w:t>U</w:t>
+      </w:r>
+      <w:r>
+        <w:rPr>
+          <w:sz w:val="24"/>
+          <w:szCs w:val="24"/>
+        </w:rPr>
+        <w:t xml:space="preserve">žívateľ má nastavený stav nevyrušovať (do </w:t>
+      </w:r>
+      <w:proofErr w:type="spellStart"/>
+      <w:r>
+        <w:rPr>
+          <w:sz w:val="24"/>
+          <w:szCs w:val="24"/>
+        </w:rPr>
+        <w:t>not</w:t>
+      </w:r>
+      <w:proofErr w:type="spellEnd"/>
+      <w:r>
+        <w:rPr>
+          <w:sz w:val="24"/>
+          <w:szCs w:val="24"/>
+        </w:rPr>
+        <w:t xml:space="preserve"> </w:t>
+      </w:r>
+      <w:proofErr w:type="spellStart"/>
+      <w:r>
+        <w:rPr>
+          <w:sz w:val="24"/>
+          <w:szCs w:val="24"/>
+        </w:rPr>
+        <w:t>disturb</w:t>
+      </w:r>
+      <w:proofErr w:type="spellEnd"/>
+      <w:r>
+        <w:rPr>
+          <w:sz w:val="24"/>
+          <w:szCs w:val="24"/>
+        </w:rPr>
+        <w:t xml:space="preserve"> = </w:t>
+      </w:r>
+      <w:proofErr w:type="spellStart"/>
+      <w:r>
+        <w:rPr>
+          <w:sz w:val="24"/>
+          <w:szCs w:val="24"/>
+        </w:rPr>
+        <w:t>dnd</w:t>
+      </w:r>
+      <w:proofErr w:type="spellEnd"/>
+      <w:r>
+        <w:rPr>
+          <w:sz w:val="24"/>
+          <w:szCs w:val="24"/>
+        </w:rPr>
+        <w:t>) a správa, v ktorej je označený je mu zvýraznená</w:t>
+      </w:r>
+    </w:p>
+    <w:p>
+      <w:pPr>
+        <w:pStyle w:val="Odsekzoznamu"/>
+        <w:rPr>
+          <w:sz w:val="24"/>
+          <w:szCs w:val="24"/>
+        </w:rPr>
+      </w:pPr>
     </w:p>
     <w:sectPr>
       <w:pgSz w:w="12240" w:h="15840"/>
@@ -2830,7 +3062,7 @@
     <w:lsdException w:name="Unresolved Mention" w:semiHidden="1" w:unhideWhenUsed="1"/>
     <w:lsdException w:name="Smart Link" w:semiHidden="1" w:unhideWhenUsed="1"/>
   </w:latentStyles>
-  <w:style w:type="paragraph" w:default="1" w:styleId="Normal">
+  <w:style w:type="paragraph" w:default="1" w:styleId="Normlny">
     <w:name w:val="Normal"/>
     <w:qFormat/>
     <w:rsid w:val="00DE45A8"/>
@@ -2841,13 +3073,13 @@
       <w:lang w:val="sk-SK"/>
     </w:rPr>
   </w:style>
-  <w:style w:type="character" w:default="1" w:styleId="DefaultParagraphFont">
+  <w:style w:type="character" w:default="1" w:styleId="Predvolenpsmoodseku">
     <w:name w:val="Default Paragraph Font"/>
     <w:uiPriority w:val="1"/>
     <w:semiHidden/>
     <w:unhideWhenUsed/>
   </w:style>
-  <w:style w:type="table" w:default="1" w:styleId="TableNormal">
+  <w:style w:type="table" w:default="1" w:styleId="Normlnatabuka">
     <w:name w:val="Normal Table"/>
     <w:uiPriority w:val="99"/>
     <w:semiHidden/>
@@ -2862,15 +3094,15 @@
       </w:tblCellMar>
     </w:tblPr>
   </w:style>
-  <w:style w:type="numbering" w:default="1" w:styleId="NoList">
+  <w:style w:type="numbering" w:default="1" w:styleId="Bezzoznamu">
     <w:name w:val="No List"/>
     <w:uiPriority w:val="99"/>
     <w:semiHidden/>
     <w:unhideWhenUsed/>
   </w:style>
-  <w:style w:type="paragraph" w:styleId="ListParagraph">
+  <w:style w:type="paragraph" w:styleId="Odsekzoznamu">
     <w:name w:val="List Paragraph"/>
-    <w:basedOn w:val="Normal"/>
+    <w:basedOn w:val="Normlny"/>
     <w:uiPriority w:val="34"/>
     <w:qFormat/>
     <w:rsid w:val="00132B1C"/>

</xml_diff>